<commit_message>
Liman - update report filr with ERD diagrams and Entity Tables
</commit_message>
<xml_diff>
--- a/Report for Student Activities Manager.docx
+++ b/Report for Student Activities Manager.docx
@@ -1221,31 +1221,481 @@
     <w:p>
       <w:pPr>
         <w:pStyle w:val="paragraph"/>
-        <w:numPr>
-          <w:ilvl w:val="0"/>
-          <w:numId w:val="16"/>
-        </w:numPr>
         <w:spacing w:before="0" w:beforeAutospacing="0" w:after="0" w:afterAutospacing="0"/>
         <w:textAlignment w:val="baseline"/>
         <w:rPr>
-          <w:rStyle w:val="normaltextrun"/>
-          <w:rFonts w:ascii="Segoe UI" w:hAnsi="Segoe UI" w:cs="Segoe UI"/>
-          <w:color w:val="365F91"/>
-          <w:sz w:val="18"/>
-          <w:szCs w:val="18"/>
-        </w:rPr>
-      </w:pPr>
-      <w:r>
-        <w:rPr>
-          <w:rStyle w:val="normaltextrun"/>
-          <w:rFonts w:ascii="Cambria" w:eastAsiaTheme="majorEastAsia" w:hAnsi="Cambria"/>
+          <w:rStyle w:val="eop"/>
+          <w:rFonts w:ascii="Cambria" w:hAnsi="Cambria"/>
           <w:color w:val="365F91"/>
           <w:sz w:val="32"/>
           <w:szCs w:val="32"/>
           <w:shd w:val="clear" w:color="auto" w:fill="FFFFFF"/>
         </w:rPr>
-        <w:t>Entity Relationship Diagram</w:t>
-      </w:r>
+      </w:pPr>
+    </w:p>
+    <w:p>
+      <w:pPr>
+        <w:pStyle w:val="paragraph"/>
+        <w:spacing w:before="0" w:beforeAutospacing="0" w:after="0" w:afterAutospacing="0"/>
+        <w:textAlignment w:val="baseline"/>
+        <w:rPr>
+          <w:rStyle w:val="eop"/>
+          <w:rFonts w:ascii="Cambria" w:hAnsi="Cambria"/>
+          <w:color w:val="365F91"/>
+          <w:sz w:val="32"/>
+          <w:szCs w:val="32"/>
+          <w:shd w:val="clear" w:color="auto" w:fill="FFFFFF"/>
+        </w:rPr>
+      </w:pPr>
+    </w:p>
+    <w:p>
+      <w:pPr>
+        <w:pStyle w:val="paragraph"/>
+        <w:spacing w:before="0" w:beforeAutospacing="0" w:after="0" w:afterAutospacing="0"/>
+        <w:textAlignment w:val="baseline"/>
+        <w:rPr>
+          <w:rStyle w:val="eop"/>
+          <w:rFonts w:ascii="Cambria" w:hAnsi="Cambria"/>
+          <w:color w:val="365F91"/>
+          <w:sz w:val="32"/>
+          <w:szCs w:val="32"/>
+          <w:shd w:val="clear" w:color="auto" w:fill="FFFFFF"/>
+        </w:rPr>
+      </w:pPr>
+    </w:p>
+    <w:p>
+      <w:pPr>
+        <w:pStyle w:val="paragraph"/>
+        <w:spacing w:before="0" w:beforeAutospacing="0" w:after="0" w:afterAutospacing="0"/>
+        <w:textAlignment w:val="baseline"/>
+        <w:rPr>
+          <w:rStyle w:val="eop"/>
+          <w:rFonts w:ascii="Cambria" w:hAnsi="Cambria"/>
+          <w:color w:val="365F91"/>
+          <w:sz w:val="32"/>
+          <w:szCs w:val="32"/>
+          <w:shd w:val="clear" w:color="auto" w:fill="FFFFFF"/>
+        </w:rPr>
+      </w:pPr>
+    </w:p>
+    <w:p>
+      <w:pPr>
+        <w:pStyle w:val="paragraph"/>
+        <w:spacing w:before="0" w:beforeAutospacing="0" w:after="0" w:afterAutospacing="0"/>
+        <w:textAlignment w:val="baseline"/>
+        <w:rPr>
+          <w:rStyle w:val="eop"/>
+          <w:rFonts w:ascii="Cambria" w:hAnsi="Cambria"/>
+          <w:color w:val="365F91"/>
+          <w:sz w:val="32"/>
+          <w:szCs w:val="32"/>
+          <w:shd w:val="clear" w:color="auto" w:fill="FFFFFF"/>
+        </w:rPr>
+      </w:pPr>
+    </w:p>
+    <w:p>
+      <w:pPr>
+        <w:pStyle w:val="paragraph"/>
+        <w:spacing w:before="0" w:beforeAutospacing="0" w:after="0" w:afterAutospacing="0"/>
+        <w:textAlignment w:val="baseline"/>
+        <w:rPr>
+          <w:rStyle w:val="eop"/>
+          <w:rFonts w:ascii="Cambria" w:hAnsi="Cambria"/>
+          <w:color w:val="365F91"/>
+          <w:sz w:val="32"/>
+          <w:szCs w:val="32"/>
+          <w:shd w:val="clear" w:color="auto" w:fill="FFFFFF"/>
+        </w:rPr>
+      </w:pPr>
+    </w:p>
+    <w:p>
+      <w:pPr>
+        <w:pStyle w:val="paragraph"/>
+        <w:spacing w:before="0" w:beforeAutospacing="0" w:after="0" w:afterAutospacing="0"/>
+        <w:textAlignment w:val="baseline"/>
+        <w:rPr>
+          <w:rStyle w:val="eop"/>
+          <w:rFonts w:ascii="Cambria" w:hAnsi="Cambria"/>
+          <w:color w:val="365F91"/>
+          <w:sz w:val="32"/>
+          <w:szCs w:val="32"/>
+          <w:shd w:val="clear" w:color="auto" w:fill="FFFFFF"/>
+        </w:rPr>
+      </w:pPr>
+    </w:p>
+    <w:p>
+      <w:pPr>
+        <w:pStyle w:val="paragraph"/>
+        <w:spacing w:before="0" w:beforeAutospacing="0" w:after="0" w:afterAutospacing="0"/>
+        <w:textAlignment w:val="baseline"/>
+        <w:rPr>
+          <w:rStyle w:val="eop"/>
+          <w:rFonts w:ascii="Cambria" w:hAnsi="Cambria"/>
+          <w:color w:val="365F91"/>
+          <w:sz w:val="32"/>
+          <w:szCs w:val="32"/>
+          <w:shd w:val="clear" w:color="auto" w:fill="FFFFFF"/>
+        </w:rPr>
+      </w:pPr>
+    </w:p>
+    <w:p>
+      <w:pPr>
+        <w:pStyle w:val="paragraph"/>
+        <w:spacing w:before="0" w:beforeAutospacing="0" w:after="0" w:afterAutospacing="0"/>
+        <w:textAlignment w:val="baseline"/>
+        <w:rPr>
+          <w:rStyle w:val="eop"/>
+          <w:rFonts w:ascii="Cambria" w:hAnsi="Cambria"/>
+          <w:color w:val="365F91"/>
+          <w:sz w:val="32"/>
+          <w:szCs w:val="32"/>
+          <w:shd w:val="clear" w:color="auto" w:fill="FFFFFF"/>
+        </w:rPr>
+      </w:pPr>
+    </w:p>
+    <w:p>
+      <w:pPr>
+        <w:pStyle w:val="paragraph"/>
+        <w:spacing w:before="0" w:beforeAutospacing="0" w:after="0" w:afterAutospacing="0"/>
+        <w:textAlignment w:val="baseline"/>
+        <w:rPr>
+          <w:rStyle w:val="eop"/>
+          <w:rFonts w:ascii="Cambria" w:hAnsi="Cambria"/>
+          <w:color w:val="365F91"/>
+          <w:sz w:val="32"/>
+          <w:szCs w:val="32"/>
+          <w:shd w:val="clear" w:color="auto" w:fill="FFFFFF"/>
+        </w:rPr>
+      </w:pPr>
+    </w:p>
+    <w:p>
+      <w:pPr>
+        <w:pStyle w:val="paragraph"/>
+        <w:spacing w:before="0" w:beforeAutospacing="0" w:after="0" w:afterAutospacing="0"/>
+        <w:textAlignment w:val="baseline"/>
+        <w:rPr>
+          <w:rStyle w:val="eop"/>
+          <w:rFonts w:ascii="Cambria" w:hAnsi="Cambria"/>
+          <w:color w:val="365F91"/>
+          <w:sz w:val="32"/>
+          <w:szCs w:val="32"/>
+          <w:shd w:val="clear" w:color="auto" w:fill="FFFFFF"/>
+        </w:rPr>
+      </w:pPr>
+    </w:p>
+    <w:p>
+      <w:pPr>
+        <w:pStyle w:val="paragraph"/>
+        <w:spacing w:before="0" w:beforeAutospacing="0" w:after="0" w:afterAutospacing="0"/>
+        <w:textAlignment w:val="baseline"/>
+        <w:rPr>
+          <w:rStyle w:val="eop"/>
+          <w:rFonts w:ascii="Cambria" w:hAnsi="Cambria"/>
+          <w:color w:val="365F91"/>
+          <w:sz w:val="32"/>
+          <w:szCs w:val="32"/>
+          <w:shd w:val="clear" w:color="auto" w:fill="FFFFFF"/>
+        </w:rPr>
+      </w:pPr>
+    </w:p>
+    <w:p>
+      <w:pPr>
+        <w:pStyle w:val="paragraph"/>
+        <w:spacing w:before="0" w:beforeAutospacing="0" w:after="0" w:afterAutospacing="0"/>
+        <w:textAlignment w:val="baseline"/>
+        <w:rPr>
+          <w:rStyle w:val="eop"/>
+          <w:rFonts w:ascii="Cambria" w:hAnsi="Cambria"/>
+          <w:color w:val="365F91"/>
+          <w:sz w:val="32"/>
+          <w:szCs w:val="32"/>
+          <w:shd w:val="clear" w:color="auto" w:fill="FFFFFF"/>
+        </w:rPr>
+      </w:pPr>
+    </w:p>
+    <w:p>
+      <w:pPr>
+        <w:pStyle w:val="paragraph"/>
+        <w:spacing w:before="0" w:beforeAutospacing="0" w:after="0" w:afterAutospacing="0"/>
+        <w:textAlignment w:val="baseline"/>
+        <w:rPr>
+          <w:rStyle w:val="eop"/>
+          <w:rFonts w:ascii="Cambria" w:hAnsi="Cambria"/>
+          <w:color w:val="365F91"/>
+          <w:sz w:val="32"/>
+          <w:szCs w:val="32"/>
+          <w:shd w:val="clear" w:color="auto" w:fill="FFFFFF"/>
+        </w:rPr>
+      </w:pPr>
+    </w:p>
+    <w:p>
+      <w:pPr>
+        <w:pStyle w:val="paragraph"/>
+        <w:spacing w:before="0" w:beforeAutospacing="0" w:after="0" w:afterAutospacing="0"/>
+        <w:textAlignment w:val="baseline"/>
+        <w:rPr>
+          <w:rStyle w:val="eop"/>
+          <w:rFonts w:ascii="Cambria" w:hAnsi="Cambria"/>
+          <w:color w:val="365F91"/>
+          <w:sz w:val="32"/>
+          <w:szCs w:val="32"/>
+          <w:shd w:val="clear" w:color="auto" w:fill="FFFFFF"/>
+        </w:rPr>
+      </w:pPr>
+    </w:p>
+    <w:p>
+      <w:pPr>
+        <w:pStyle w:val="paragraph"/>
+        <w:spacing w:before="0" w:beforeAutospacing="0" w:after="0" w:afterAutospacing="0"/>
+        <w:textAlignment w:val="baseline"/>
+        <w:rPr>
+          <w:rStyle w:val="eop"/>
+          <w:rFonts w:ascii="Cambria" w:hAnsi="Cambria"/>
+          <w:color w:val="365F91"/>
+          <w:sz w:val="32"/>
+          <w:szCs w:val="32"/>
+          <w:shd w:val="clear" w:color="auto" w:fill="FFFFFF"/>
+        </w:rPr>
+      </w:pPr>
+    </w:p>
+    <w:p>
+      <w:pPr>
+        <w:pStyle w:val="paragraph"/>
+        <w:spacing w:before="0" w:beforeAutospacing="0" w:after="0" w:afterAutospacing="0"/>
+        <w:textAlignment w:val="baseline"/>
+        <w:rPr>
+          <w:rStyle w:val="eop"/>
+          <w:rFonts w:ascii="Cambria" w:hAnsi="Cambria"/>
+          <w:color w:val="365F91"/>
+          <w:sz w:val="32"/>
+          <w:szCs w:val="32"/>
+          <w:shd w:val="clear" w:color="auto" w:fill="FFFFFF"/>
+        </w:rPr>
+      </w:pPr>
+    </w:p>
+    <w:p>
+      <w:pPr>
+        <w:pStyle w:val="paragraph"/>
+        <w:spacing w:before="0" w:beforeAutospacing="0" w:after="0" w:afterAutospacing="0"/>
+        <w:textAlignment w:val="baseline"/>
+        <w:rPr>
+          <w:rStyle w:val="eop"/>
+          <w:rFonts w:ascii="Cambria" w:hAnsi="Cambria"/>
+          <w:color w:val="365F91"/>
+          <w:sz w:val="32"/>
+          <w:szCs w:val="32"/>
+          <w:shd w:val="clear" w:color="auto" w:fill="FFFFFF"/>
+        </w:rPr>
+      </w:pPr>
+    </w:p>
+    <w:p>
+      <w:pPr>
+        <w:pStyle w:val="paragraph"/>
+        <w:spacing w:before="0" w:beforeAutospacing="0" w:after="0" w:afterAutospacing="0"/>
+        <w:textAlignment w:val="baseline"/>
+        <w:rPr>
+          <w:rStyle w:val="eop"/>
+          <w:rFonts w:ascii="Cambria" w:hAnsi="Cambria"/>
+          <w:color w:val="365F91"/>
+          <w:sz w:val="32"/>
+          <w:szCs w:val="32"/>
+          <w:shd w:val="clear" w:color="auto" w:fill="FFFFFF"/>
+        </w:rPr>
+      </w:pPr>
+    </w:p>
+    <w:p>
+      <w:pPr>
+        <w:pStyle w:val="paragraph"/>
+        <w:spacing w:before="0" w:beforeAutospacing="0" w:after="0" w:afterAutospacing="0"/>
+        <w:textAlignment w:val="baseline"/>
+        <w:rPr>
+          <w:rStyle w:val="eop"/>
+          <w:rFonts w:ascii="Cambria" w:hAnsi="Cambria"/>
+          <w:color w:val="365F91"/>
+          <w:sz w:val="32"/>
+          <w:szCs w:val="32"/>
+          <w:shd w:val="clear" w:color="auto" w:fill="FFFFFF"/>
+        </w:rPr>
+      </w:pPr>
+    </w:p>
+    <w:p>
+      <w:pPr>
+        <w:pStyle w:val="paragraph"/>
+        <w:spacing w:before="0" w:beforeAutospacing="0" w:after="0" w:afterAutospacing="0"/>
+        <w:textAlignment w:val="baseline"/>
+        <w:rPr>
+          <w:rStyle w:val="eop"/>
+          <w:rFonts w:ascii="Cambria" w:hAnsi="Cambria"/>
+          <w:color w:val="365F91"/>
+          <w:sz w:val="32"/>
+          <w:szCs w:val="32"/>
+          <w:shd w:val="clear" w:color="auto" w:fill="FFFFFF"/>
+        </w:rPr>
+      </w:pPr>
+    </w:p>
+    <w:p>
+      <w:pPr>
+        <w:pStyle w:val="paragraph"/>
+        <w:spacing w:before="0" w:beforeAutospacing="0" w:after="0" w:afterAutospacing="0"/>
+        <w:textAlignment w:val="baseline"/>
+        <w:rPr>
+          <w:rStyle w:val="eop"/>
+          <w:rFonts w:ascii="Cambria" w:hAnsi="Cambria"/>
+          <w:color w:val="365F91"/>
+          <w:sz w:val="32"/>
+          <w:szCs w:val="32"/>
+          <w:shd w:val="clear" w:color="auto" w:fill="FFFFFF"/>
+        </w:rPr>
+      </w:pPr>
+    </w:p>
+    <w:p>
+      <w:pPr>
+        <w:pStyle w:val="paragraph"/>
+        <w:spacing w:before="0" w:beforeAutospacing="0" w:after="0" w:afterAutospacing="0"/>
+        <w:textAlignment w:val="baseline"/>
+        <w:rPr>
+          <w:rStyle w:val="eop"/>
+          <w:rFonts w:ascii="Cambria" w:hAnsi="Cambria"/>
+          <w:color w:val="365F91"/>
+          <w:sz w:val="32"/>
+          <w:szCs w:val="32"/>
+          <w:shd w:val="clear" w:color="auto" w:fill="FFFFFF"/>
+        </w:rPr>
+      </w:pPr>
+    </w:p>
+    <w:p>
+      <w:pPr>
+        <w:pStyle w:val="paragraph"/>
+        <w:spacing w:before="0" w:beforeAutospacing="0" w:after="0" w:afterAutospacing="0"/>
+        <w:textAlignment w:val="baseline"/>
+        <w:rPr>
+          <w:rStyle w:val="eop"/>
+          <w:rFonts w:ascii="Cambria" w:hAnsi="Cambria"/>
+          <w:color w:val="365F91"/>
+          <w:sz w:val="32"/>
+          <w:szCs w:val="32"/>
+          <w:shd w:val="clear" w:color="auto" w:fill="FFFFFF"/>
+        </w:rPr>
+      </w:pPr>
+    </w:p>
+    <w:p>
+      <w:pPr>
+        <w:pStyle w:val="paragraph"/>
+        <w:spacing w:before="0" w:beforeAutospacing="0" w:after="0" w:afterAutospacing="0"/>
+        <w:textAlignment w:val="baseline"/>
+        <w:rPr>
+          <w:rStyle w:val="eop"/>
+          <w:rFonts w:ascii="Cambria" w:hAnsi="Cambria"/>
+          <w:color w:val="365F91"/>
+          <w:sz w:val="32"/>
+          <w:szCs w:val="32"/>
+          <w:shd w:val="clear" w:color="auto" w:fill="FFFFFF"/>
+        </w:rPr>
+      </w:pPr>
+    </w:p>
+    <w:p>
+      <w:pPr>
+        <w:pStyle w:val="paragraph"/>
+        <w:spacing w:before="0" w:beforeAutospacing="0" w:after="0" w:afterAutospacing="0"/>
+        <w:textAlignment w:val="baseline"/>
+        <w:rPr>
+          <w:rStyle w:val="eop"/>
+          <w:rFonts w:ascii="Cambria" w:hAnsi="Cambria"/>
+          <w:color w:val="365F91"/>
+          <w:sz w:val="32"/>
+          <w:szCs w:val="32"/>
+          <w:shd w:val="clear" w:color="auto" w:fill="FFFFFF"/>
+        </w:rPr>
+      </w:pPr>
+    </w:p>
+    <w:p>
+      <w:pPr>
+        <w:pStyle w:val="paragraph"/>
+        <w:spacing w:before="0" w:beforeAutospacing="0" w:after="0" w:afterAutospacing="0"/>
+        <w:textAlignment w:val="baseline"/>
+        <w:rPr>
+          <w:rStyle w:val="eop"/>
+          <w:rFonts w:ascii="Cambria" w:hAnsi="Cambria"/>
+          <w:color w:val="365F91"/>
+          <w:sz w:val="32"/>
+          <w:szCs w:val="32"/>
+          <w:shd w:val="clear" w:color="auto" w:fill="FFFFFF"/>
+        </w:rPr>
+      </w:pPr>
+    </w:p>
+    <w:p>
+      <w:pPr>
+        <w:pStyle w:val="paragraph"/>
+        <w:spacing w:before="0" w:beforeAutospacing="0" w:after="0" w:afterAutospacing="0"/>
+        <w:textAlignment w:val="baseline"/>
+        <w:rPr>
+          <w:rStyle w:val="eop"/>
+          <w:rFonts w:ascii="Cambria" w:hAnsi="Cambria"/>
+          <w:color w:val="365F91"/>
+          <w:sz w:val="32"/>
+          <w:szCs w:val="32"/>
+          <w:shd w:val="clear" w:color="auto" w:fill="FFFFFF"/>
+        </w:rPr>
+      </w:pPr>
+    </w:p>
+    <w:p>
+      <w:pPr>
+        <w:pStyle w:val="paragraph"/>
+        <w:spacing w:before="0" w:beforeAutospacing="0" w:after="0" w:afterAutospacing="0"/>
+        <w:textAlignment w:val="baseline"/>
+        <w:rPr>
+          <w:rStyle w:val="eop"/>
+          <w:rFonts w:ascii="Cambria" w:hAnsi="Cambria"/>
+          <w:color w:val="365F91"/>
+          <w:sz w:val="32"/>
+          <w:szCs w:val="32"/>
+          <w:shd w:val="clear" w:color="auto" w:fill="FFFFFF"/>
+        </w:rPr>
+      </w:pPr>
+    </w:p>
+    <w:p>
+      <w:pPr>
+        <w:pStyle w:val="paragraph"/>
+        <w:spacing w:before="0" w:beforeAutospacing="0" w:after="0" w:afterAutospacing="0"/>
+        <w:textAlignment w:val="baseline"/>
+        <w:rPr>
+          <w:rStyle w:val="eop"/>
+          <w:rFonts w:ascii="Cambria" w:hAnsi="Cambria"/>
+          <w:color w:val="365F91"/>
+          <w:sz w:val="32"/>
+          <w:szCs w:val="32"/>
+          <w:shd w:val="clear" w:color="auto" w:fill="FFFFFF"/>
+        </w:rPr>
+      </w:pPr>
+    </w:p>
+    <w:p>
+      <w:pPr>
+        <w:pStyle w:val="paragraph"/>
+        <w:spacing w:before="0" w:beforeAutospacing="0" w:after="0" w:afterAutospacing="0"/>
+        <w:textAlignment w:val="baseline"/>
+        <w:rPr>
+          <w:rStyle w:val="eop"/>
+          <w:rFonts w:ascii="Cambria" w:hAnsi="Cambria"/>
+          <w:color w:val="365F91"/>
+          <w:sz w:val="32"/>
+          <w:szCs w:val="32"/>
+          <w:shd w:val="clear" w:color="auto" w:fill="FFFFFF"/>
+        </w:rPr>
+      </w:pPr>
+    </w:p>
+    <w:p>
+      <w:pPr>
+        <w:pStyle w:val="paragraph"/>
+        <w:spacing w:before="0" w:beforeAutospacing="0" w:after="0" w:afterAutospacing="0"/>
+        <w:textAlignment w:val="baseline"/>
+        <w:rPr>
+          <w:rStyle w:val="eop"/>
+          <w:rFonts w:ascii="Segoe UI" w:hAnsi="Segoe UI" w:cs="Segoe UI"/>
+          <w:color w:val="365F91"/>
+          <w:sz w:val="18"/>
+          <w:szCs w:val="18"/>
+        </w:rPr>
+      </w:pPr>
     </w:p>
     <w:p>
       <w:pPr>
@@ -1267,14 +1717,174 @@
       <w:r>
         <w:rPr>
           <w:rStyle w:val="normaltextrun"/>
-          <w:rFonts w:ascii="Cambria" w:hAnsi="Cambria"/>
+          <w:rFonts w:ascii="Cambria" w:eastAsiaTheme="majorEastAsia" w:hAnsi="Cambria"/>
           <w:color w:val="365F91"/>
           <w:sz w:val="32"/>
           <w:szCs w:val="32"/>
-          <w:bdr w:val="none" w:sz="0" w:space="0" w:color="auto" w:frame="1"/>
-        </w:rPr>
-        <w:t>Table Designs – Data Dictionary</w:t>
+          <w:shd w:val="clear" w:color="auto" w:fill="FFFFFF"/>
+        </w:rPr>
+        <w:lastRenderedPageBreak/>
+        <w:t>Entity Relationship Diagram</w:t>
       </w:r>
+      <w:r>
+        <w:rPr>
+          <w:rFonts w:ascii="Segoe UI" w:hAnsi="Segoe UI" w:cs="Segoe UI"/>
+          <w:noProof/>
+          <w:color w:val="365F91"/>
+          <w:sz w:val="18"/>
+          <w:szCs w:val="18"/>
+        </w:rPr>
+        <w:drawing>
+          <wp:inline distT="0" distB="0" distL="0" distR="0" wp14:anchorId="00D87B41" wp14:editId="10B1886B">
+            <wp:extent cx="5739442" cy="3790568"/>
+            <wp:effectExtent l="0" t="0" r="0" b="635"/>
+            <wp:docPr id="4" name="Picture 4"/>
+            <wp:cNvGraphicFramePr>
+              <a:graphicFrameLocks xmlns:a="http://schemas.openxmlformats.org/drawingml/2006/main" noChangeAspect="1"/>
+            </wp:cNvGraphicFramePr>
+            <a:graphic xmlns:a="http://schemas.openxmlformats.org/drawingml/2006/main">
+              <a:graphicData uri="http://schemas.openxmlformats.org/drawingml/2006/picture">
+                <pic:pic xmlns:pic="http://schemas.openxmlformats.org/drawingml/2006/picture">
+                  <pic:nvPicPr>
+                    <pic:cNvPr id="4" name="Picture 4"/>
+                    <pic:cNvPicPr/>
+                  </pic:nvPicPr>
+                  <pic:blipFill>
+                    <a:blip r:embed="rId18">
+                      <a:extLst>
+                        <a:ext uri="{28A0092B-C50C-407E-A947-70E740481C1C}">
+                          <a14:useLocalDpi xmlns:a14="http://schemas.microsoft.com/office/drawing/2010/main" val="0"/>
+                        </a:ext>
+                      </a:extLst>
+                    </a:blip>
+                    <a:stretch>
+                      <a:fillRect/>
+                    </a:stretch>
+                  </pic:blipFill>
+                  <pic:spPr>
+                    <a:xfrm>
+                      <a:off x="0" y="0"/>
+                      <a:ext cx="5779006" cy="3816698"/>
+                    </a:xfrm>
+                    <a:prstGeom prst="rect">
+                      <a:avLst/>
+                    </a:prstGeom>
+                  </pic:spPr>
+                </pic:pic>
+              </a:graphicData>
+            </a:graphic>
+          </wp:inline>
+        </w:drawing>
+      </w:r>
+    </w:p>
+    <w:p>
+      <w:pPr>
+        <w:pStyle w:val="paragraph"/>
+        <w:spacing w:before="0" w:beforeAutospacing="0" w:after="0" w:afterAutospacing="0"/>
+        <w:ind w:left="720"/>
+        <w:textAlignment w:val="baseline"/>
+        <w:rPr>
+          <w:rStyle w:val="normaltextrun"/>
+          <w:rFonts w:ascii="Segoe UI" w:hAnsi="Segoe UI" w:cs="Segoe UI"/>
+          <w:color w:val="365F91"/>
+          <w:sz w:val="18"/>
+          <w:szCs w:val="18"/>
+        </w:rPr>
+      </w:pPr>
+      <w:r>
+        <w:rPr>
+          <w:rFonts w:ascii="Segoe UI" w:hAnsi="Segoe UI" w:cs="Segoe UI"/>
+          <w:noProof/>
+          <w:color w:val="365F91"/>
+          <w:sz w:val="18"/>
+          <w:szCs w:val="18"/>
+        </w:rPr>
+        <w:drawing>
+          <wp:inline distT="0" distB="0" distL="0" distR="0" wp14:anchorId="5D6A0B4D" wp14:editId="453DE89C">
+            <wp:extent cx="5589917" cy="3683000"/>
+            <wp:effectExtent l="0" t="0" r="0" b="0"/>
+            <wp:docPr id="6" name="Picture 6"/>
+            <wp:cNvGraphicFramePr>
+              <a:graphicFrameLocks xmlns:a="http://schemas.openxmlformats.org/drawingml/2006/main" noChangeAspect="1"/>
+            </wp:cNvGraphicFramePr>
+            <a:graphic xmlns:a="http://schemas.openxmlformats.org/drawingml/2006/main">
+              <a:graphicData uri="http://schemas.openxmlformats.org/drawingml/2006/picture">
+                <pic:pic xmlns:pic="http://schemas.openxmlformats.org/drawingml/2006/picture">
+                  <pic:nvPicPr>
+                    <pic:cNvPr id="6" name="Picture 6"/>
+                    <pic:cNvPicPr/>
+                  </pic:nvPicPr>
+                  <pic:blipFill>
+                    <a:blip r:embed="rId19">
+                      <a:extLst>
+                        <a:ext uri="{28A0092B-C50C-407E-A947-70E740481C1C}">
+                          <a14:useLocalDpi xmlns:a14="http://schemas.microsoft.com/office/drawing/2010/main" val="0"/>
+                        </a:ext>
+                      </a:extLst>
+                    </a:blip>
+                    <a:stretch>
+                      <a:fillRect/>
+                    </a:stretch>
+                  </pic:blipFill>
+                  <pic:spPr>
+                    <a:xfrm>
+                      <a:off x="0" y="0"/>
+                      <a:ext cx="5682485" cy="3743990"/>
+                    </a:xfrm>
+                    <a:prstGeom prst="rect">
+                      <a:avLst/>
+                    </a:prstGeom>
+                  </pic:spPr>
+                </pic:pic>
+              </a:graphicData>
+            </a:graphic>
+          </wp:inline>
+        </w:drawing>
+      </w:r>
+    </w:p>
+    <w:p>
+      <w:pPr>
+        <w:pStyle w:val="paragraph"/>
+        <w:spacing w:before="0" w:beforeAutospacing="0" w:after="0" w:afterAutospacing="0"/>
+        <w:textAlignment w:val="baseline"/>
+        <w:rPr>
+          <w:rStyle w:val="normaltextrun"/>
+          <w:rFonts w:ascii="Cambria" w:eastAsiaTheme="majorEastAsia" w:hAnsi="Cambria"/>
+          <w:color w:val="365F91"/>
+          <w:sz w:val="32"/>
+          <w:szCs w:val="32"/>
+          <w:shd w:val="clear" w:color="auto" w:fill="FFFFFF"/>
+        </w:rPr>
+      </w:pPr>
+    </w:p>
+    <w:p>
+      <w:pPr>
+        <w:pStyle w:val="paragraph"/>
+        <w:spacing w:before="0" w:beforeAutospacing="0" w:after="0" w:afterAutospacing="0"/>
+        <w:textAlignment w:val="baseline"/>
+        <w:rPr>
+          <w:rStyle w:val="normaltextrun"/>
+          <w:rFonts w:ascii="Cambria" w:eastAsiaTheme="majorEastAsia" w:hAnsi="Cambria"/>
+          <w:color w:val="365F91"/>
+          <w:sz w:val="32"/>
+          <w:szCs w:val="32"/>
+          <w:shd w:val="clear" w:color="auto" w:fill="FFFFFF"/>
+        </w:rPr>
+      </w:pPr>
+    </w:p>
+    <w:p>
+      <w:pPr>
+        <w:pStyle w:val="paragraph"/>
+        <w:spacing w:before="0" w:beforeAutospacing="0" w:after="0" w:afterAutospacing="0"/>
+        <w:textAlignment w:val="baseline"/>
+        <w:rPr>
+          <w:rStyle w:val="normaltextrun"/>
+          <w:rFonts w:ascii="Segoe UI" w:hAnsi="Segoe UI" w:cs="Segoe UI"/>
+          <w:color w:val="365F91"/>
+          <w:sz w:val="18"/>
+          <w:szCs w:val="18"/>
+        </w:rPr>
+      </w:pPr>
     </w:p>
     <w:p>
       <w:pPr>
@@ -1286,7 +1896,7 @@
         <w:spacing w:before="0" w:beforeAutospacing="0" w:after="0" w:afterAutospacing="0"/>
         <w:textAlignment w:val="baseline"/>
         <w:rPr>
-          <w:rStyle w:val="eop"/>
+          <w:rStyle w:val="normaltextrun"/>
           <w:rFonts w:ascii="Segoe UI" w:hAnsi="Segoe UI" w:cs="Segoe UI"/>
           <w:color w:val="365F91"/>
           <w:sz w:val="18"/>
@@ -1300,21 +1910,471 @@
           <w:color w:val="365F91"/>
           <w:sz w:val="32"/>
           <w:szCs w:val="32"/>
-          <w:shd w:val="clear" w:color="auto" w:fill="FFFFFF"/>
-        </w:rPr>
-        <w:t>Contributions</w:t>
+          <w:bdr w:val="none" w:sz="0" w:space="0" w:color="auto" w:frame="1"/>
+        </w:rPr>
+        <w:t>Table Designs – Data Dictionary</w:t>
       </w:r>
+    </w:p>
+    <w:p>
+      <w:pPr>
+        <w:pStyle w:val="paragraph"/>
+        <w:spacing w:before="0" w:beforeAutospacing="0" w:after="0" w:afterAutospacing="0"/>
+        <w:ind w:left="720"/>
+        <w:textAlignment w:val="baseline"/>
+        <w:rPr>
+          <w:rStyle w:val="normaltextrun"/>
+          <w:rFonts w:ascii="Segoe UI" w:hAnsi="Segoe UI" w:cs="Segoe UI"/>
+          <w:color w:val="365F91"/>
+          <w:sz w:val="18"/>
+          <w:szCs w:val="18"/>
+        </w:rPr>
+      </w:pPr>
+    </w:p>
+    <w:p>
+      <w:pPr>
+        <w:pStyle w:val="paragraph"/>
+        <w:spacing w:before="0" w:beforeAutospacing="0" w:after="0" w:afterAutospacing="0"/>
+        <w:ind w:left="720"/>
+        <w:textAlignment w:val="baseline"/>
+        <w:rPr>
+          <w:rStyle w:val="normaltextrun"/>
+          <w:rFonts w:ascii="Segoe UI" w:hAnsi="Segoe UI" w:cs="Segoe UI"/>
+          <w:color w:val="365F91"/>
+          <w:sz w:val="18"/>
+          <w:szCs w:val="18"/>
+        </w:rPr>
+      </w:pPr>
       <w:r>
         <w:rPr>
-          <w:rStyle w:val="eop"/>
-          <w:rFonts w:ascii="Cambria" w:hAnsi="Cambria"/>
-          <w:color w:val="365F91"/>
-          <w:sz w:val="32"/>
-          <w:szCs w:val="32"/>
-          <w:shd w:val="clear" w:color="auto" w:fill="FFFFFF"/>
-        </w:rPr>
-        <w:t> </w:t>
+          <w:rStyle w:val="normaltextrun"/>
+          <w:rFonts w:ascii="Segoe UI" w:hAnsi="Segoe UI" w:cs="Segoe UI"/>
+          <w:color w:val="365F91"/>
+          <w:sz w:val="18"/>
+          <w:szCs w:val="18"/>
+        </w:rPr>
+        <w:drawing>
+          <wp:inline distT="0" distB="0" distL="0" distR="0" wp14:anchorId="7B7B87E7" wp14:editId="2E2E7FB0">
+            <wp:extent cx="5591175" cy="3325660"/>
+            <wp:effectExtent l="0" t="0" r="0" b="8255"/>
+            <wp:docPr id="1" name="Picture 1"/>
+            <wp:cNvGraphicFramePr>
+              <a:graphicFrameLocks xmlns:a="http://schemas.openxmlformats.org/drawingml/2006/main" noChangeAspect="1"/>
+            </wp:cNvGraphicFramePr>
+            <a:graphic xmlns:a="http://schemas.openxmlformats.org/drawingml/2006/main">
+              <a:graphicData uri="http://schemas.openxmlformats.org/drawingml/2006/picture">
+                <pic:pic xmlns:pic="http://schemas.openxmlformats.org/drawingml/2006/picture">
+                  <pic:nvPicPr>
+                    <pic:cNvPr id="1" name=""/>
+                    <pic:cNvPicPr/>
+                  </pic:nvPicPr>
+                  <pic:blipFill rotWithShape="1">
+                    <a:blip r:embed="rId20">
+                      <a:extLst>
+                        <a:ext uri="{28A0092B-C50C-407E-A947-70E740481C1C}">
+                          <a14:useLocalDpi xmlns:a14="http://schemas.microsoft.com/office/drawing/2010/main" val="0"/>
+                        </a:ext>
+                      </a:extLst>
+                    </a:blip>
+                    <a:srcRect r="592" b="21268"/>
+                    <a:stretch/>
+                  </pic:blipFill>
+                  <pic:spPr bwMode="auto">
+                    <a:xfrm>
+                      <a:off x="0" y="0"/>
+                      <a:ext cx="5591175" cy="3325660"/>
+                    </a:xfrm>
+                    <a:prstGeom prst="rect">
+                      <a:avLst/>
+                    </a:prstGeom>
+                    <a:ln>
+                      <a:noFill/>
+                    </a:ln>
+                    <a:extLst>
+                      <a:ext uri="{53640926-AAD7-44D8-BBD7-CCE9431645EC}">
+                        <a14:shadowObscured xmlns:a14="http://schemas.microsoft.com/office/drawing/2010/main"/>
+                      </a:ext>
+                    </a:extLst>
+                  </pic:spPr>
+                </pic:pic>
+              </a:graphicData>
+            </a:graphic>
+          </wp:inline>
+        </w:drawing>
       </w:r>
+    </w:p>
+    <w:p>
+      <w:pPr>
+        <w:pStyle w:val="paragraph"/>
+        <w:spacing w:before="0" w:beforeAutospacing="0" w:after="0" w:afterAutospacing="0"/>
+        <w:ind w:left="720"/>
+        <w:jc w:val="center"/>
+        <w:textAlignment w:val="baseline"/>
+        <w:rPr>
+          <w:rStyle w:val="normaltextrun"/>
+          <w:rFonts w:ascii="Segoe UI" w:hAnsi="Segoe UI" w:cs="Segoe UI"/>
+          <w:color w:val="365F91"/>
+          <w:sz w:val="18"/>
+          <w:szCs w:val="18"/>
+        </w:rPr>
+      </w:pPr>
+    </w:p>
+    <w:p>
+      <w:pPr>
+        <w:pStyle w:val="paragraph"/>
+        <w:spacing w:before="0" w:beforeAutospacing="0" w:after="0" w:afterAutospacing="0"/>
+        <w:ind w:left="720"/>
+        <w:textAlignment w:val="baseline"/>
+        <w:rPr>
+          <w:rStyle w:val="normaltextrun"/>
+          <w:rFonts w:ascii="Segoe UI" w:hAnsi="Segoe UI" w:cs="Segoe UI"/>
+          <w:color w:val="365F91"/>
+          <w:sz w:val="18"/>
+          <w:szCs w:val="18"/>
+        </w:rPr>
+      </w:pPr>
+      <w:r>
+        <w:rPr>
+          <w:rStyle w:val="normaltextrun"/>
+          <w:rFonts w:ascii="Segoe UI" w:hAnsi="Segoe UI" w:cs="Segoe UI"/>
+          <w:color w:val="365F91"/>
+          <w:sz w:val="18"/>
+          <w:szCs w:val="18"/>
+        </w:rPr>
+        <w:drawing>
+          <wp:inline distT="0" distB="0" distL="0" distR="0" wp14:anchorId="57284F5A" wp14:editId="6DD099D0">
+            <wp:extent cx="5862181" cy="4153349"/>
+            <wp:effectExtent l="0" t="0" r="5715" b="0"/>
+            <wp:docPr id="14" name="Picture 14"/>
+            <wp:cNvGraphicFramePr>
+              <a:graphicFrameLocks xmlns:a="http://schemas.openxmlformats.org/drawingml/2006/main" noChangeAspect="1"/>
+            </wp:cNvGraphicFramePr>
+            <a:graphic xmlns:a="http://schemas.openxmlformats.org/drawingml/2006/main">
+              <a:graphicData uri="http://schemas.openxmlformats.org/drawingml/2006/picture">
+                <pic:pic xmlns:pic="http://schemas.openxmlformats.org/drawingml/2006/picture">
+                  <pic:nvPicPr>
+                    <pic:cNvPr id="1" name=""/>
+                    <pic:cNvPicPr/>
+                  </pic:nvPicPr>
+                  <pic:blipFill>
+                    <a:blip r:embed="rId21"/>
+                    <a:stretch>
+                      <a:fillRect/>
+                    </a:stretch>
+                  </pic:blipFill>
+                  <pic:spPr>
+                    <a:xfrm>
+                      <a:off x="0" y="0"/>
+                      <a:ext cx="5865679" cy="4155827"/>
+                    </a:xfrm>
+                    <a:prstGeom prst="rect">
+                      <a:avLst/>
+                    </a:prstGeom>
+                  </pic:spPr>
+                </pic:pic>
+              </a:graphicData>
+            </a:graphic>
+          </wp:inline>
+        </w:drawing>
+      </w:r>
+    </w:p>
+    <w:p>
+      <w:pPr>
+        <w:pStyle w:val="paragraph"/>
+        <w:spacing w:before="0" w:beforeAutospacing="0" w:after="0" w:afterAutospacing="0"/>
+        <w:ind w:left="720"/>
+        <w:jc w:val="center"/>
+        <w:textAlignment w:val="baseline"/>
+        <w:rPr>
+          <w:rStyle w:val="normaltextrun"/>
+          <w:rFonts w:ascii="Segoe UI" w:hAnsi="Segoe UI" w:cs="Segoe UI"/>
+          <w:color w:val="365F91"/>
+          <w:sz w:val="18"/>
+          <w:szCs w:val="18"/>
+        </w:rPr>
+      </w:pPr>
+    </w:p>
+    <w:p>
+      <w:pPr>
+        <w:pStyle w:val="paragraph"/>
+        <w:spacing w:before="0" w:beforeAutospacing="0" w:after="0" w:afterAutospacing="0"/>
+        <w:ind w:left="720"/>
+        <w:textAlignment w:val="baseline"/>
+        <w:rPr>
+          <w:rStyle w:val="normaltextrun"/>
+          <w:rFonts w:ascii="Segoe UI" w:hAnsi="Segoe UI" w:cs="Segoe UI"/>
+          <w:color w:val="365F91"/>
+          <w:sz w:val="18"/>
+          <w:szCs w:val="18"/>
+        </w:rPr>
+      </w:pPr>
+      <w:r>
+        <w:rPr>
+          <w:rStyle w:val="normaltextrun"/>
+          <w:rFonts w:ascii="Segoe UI" w:hAnsi="Segoe UI" w:cs="Segoe UI"/>
+          <w:color w:val="365F91"/>
+          <w:sz w:val="18"/>
+          <w:szCs w:val="18"/>
+        </w:rPr>
+        <w:drawing>
+          <wp:inline distT="0" distB="0" distL="0" distR="0" wp14:anchorId="2EB77D32" wp14:editId="504AA833">
+            <wp:extent cx="5381664" cy="2728932"/>
+            <wp:effectExtent l="0" t="0" r="0" b="0"/>
+            <wp:docPr id="12" name="Picture 12"/>
+            <wp:cNvGraphicFramePr>
+              <a:graphicFrameLocks xmlns:a="http://schemas.openxmlformats.org/drawingml/2006/main" noChangeAspect="1"/>
+            </wp:cNvGraphicFramePr>
+            <a:graphic xmlns:a="http://schemas.openxmlformats.org/drawingml/2006/main">
+              <a:graphicData uri="http://schemas.openxmlformats.org/drawingml/2006/picture">
+                <pic:pic xmlns:pic="http://schemas.openxmlformats.org/drawingml/2006/picture">
+                  <pic:nvPicPr>
+                    <pic:cNvPr id="1" name=""/>
+                    <pic:cNvPicPr/>
+                  </pic:nvPicPr>
+                  <pic:blipFill>
+                    <a:blip r:embed="rId22"/>
+                    <a:stretch>
+                      <a:fillRect/>
+                    </a:stretch>
+                  </pic:blipFill>
+                  <pic:spPr>
+                    <a:xfrm>
+                      <a:off x="0" y="0"/>
+                      <a:ext cx="5381664" cy="2728932"/>
+                    </a:xfrm>
+                    <a:prstGeom prst="rect">
+                      <a:avLst/>
+                    </a:prstGeom>
+                  </pic:spPr>
+                </pic:pic>
+              </a:graphicData>
+            </a:graphic>
+          </wp:inline>
+        </w:drawing>
+      </w:r>
+    </w:p>
+    <w:p>
+      <w:pPr>
+        <w:pStyle w:val="paragraph"/>
+        <w:spacing w:before="0" w:beforeAutospacing="0" w:after="0" w:afterAutospacing="0"/>
+        <w:ind w:left="720"/>
+        <w:textAlignment w:val="baseline"/>
+        <w:rPr>
+          <w:rStyle w:val="normaltextrun"/>
+          <w:rFonts w:ascii="Segoe UI" w:hAnsi="Segoe UI" w:cs="Segoe UI"/>
+          <w:color w:val="365F91"/>
+          <w:sz w:val="18"/>
+          <w:szCs w:val="18"/>
+        </w:rPr>
+      </w:pPr>
+    </w:p>
+    <w:p>
+      <w:pPr>
+        <w:pStyle w:val="paragraph"/>
+        <w:spacing w:before="0" w:beforeAutospacing="0" w:after="0" w:afterAutospacing="0"/>
+        <w:ind w:left="720"/>
+        <w:textAlignment w:val="baseline"/>
+        <w:rPr>
+          <w:rStyle w:val="normaltextrun"/>
+          <w:rFonts w:ascii="Segoe UI" w:hAnsi="Segoe UI" w:cs="Segoe UI"/>
+          <w:color w:val="365F91"/>
+          <w:sz w:val="18"/>
+          <w:szCs w:val="18"/>
+        </w:rPr>
+      </w:pPr>
+      <w:r>
+        <w:rPr>
+          <w:rStyle w:val="normaltextrun"/>
+          <w:rFonts w:ascii="Segoe UI" w:hAnsi="Segoe UI" w:cs="Segoe UI"/>
+          <w:color w:val="365F91"/>
+          <w:sz w:val="18"/>
+          <w:szCs w:val="18"/>
+        </w:rPr>
+        <w:drawing>
+          <wp:inline distT="0" distB="0" distL="0" distR="0" wp14:anchorId="1C1F712A" wp14:editId="7D451240">
+            <wp:extent cx="5986506" cy="2547956"/>
+            <wp:effectExtent l="0" t="0" r="0" b="5080"/>
+            <wp:docPr id="16" name="Picture 16" descr="Table&#10;&#10;Description automatically generated"/>
+            <wp:cNvGraphicFramePr>
+              <a:graphicFrameLocks xmlns:a="http://schemas.openxmlformats.org/drawingml/2006/main" noChangeAspect="1"/>
+            </wp:cNvGraphicFramePr>
+            <a:graphic xmlns:a="http://schemas.openxmlformats.org/drawingml/2006/main">
+              <a:graphicData uri="http://schemas.openxmlformats.org/drawingml/2006/picture">
+                <pic:pic xmlns:pic="http://schemas.openxmlformats.org/drawingml/2006/picture">
+                  <pic:nvPicPr>
+                    <pic:cNvPr id="16" name="Picture 16" descr="Table&#10;&#10;Description automatically generated"/>
+                    <pic:cNvPicPr/>
+                  </pic:nvPicPr>
+                  <pic:blipFill>
+                    <a:blip r:embed="rId23"/>
+                    <a:stretch>
+                      <a:fillRect/>
+                    </a:stretch>
+                  </pic:blipFill>
+                  <pic:spPr>
+                    <a:xfrm>
+                      <a:off x="0" y="0"/>
+                      <a:ext cx="5986506" cy="2547956"/>
+                    </a:xfrm>
+                    <a:prstGeom prst="rect">
+                      <a:avLst/>
+                    </a:prstGeom>
+                  </pic:spPr>
+                </pic:pic>
+              </a:graphicData>
+            </a:graphic>
+          </wp:inline>
+        </w:drawing>
+      </w:r>
+    </w:p>
+    <w:p>
+      <w:pPr>
+        <w:pStyle w:val="paragraph"/>
+        <w:spacing w:before="0" w:beforeAutospacing="0" w:after="0" w:afterAutospacing="0"/>
+        <w:ind w:left="720"/>
+        <w:textAlignment w:val="baseline"/>
+        <w:rPr>
+          <w:rStyle w:val="normaltextrun"/>
+          <w:rFonts w:ascii="Segoe UI" w:hAnsi="Segoe UI" w:cs="Segoe UI"/>
+          <w:color w:val="365F91"/>
+          <w:sz w:val="18"/>
+          <w:szCs w:val="18"/>
+        </w:rPr>
+      </w:pPr>
+    </w:p>
+    <w:p>
+      <w:pPr>
+        <w:pStyle w:val="paragraph"/>
+        <w:spacing w:before="0" w:beforeAutospacing="0" w:after="0" w:afterAutospacing="0"/>
+        <w:ind w:left="720"/>
+        <w:textAlignment w:val="baseline"/>
+        <w:rPr>
+          <w:rStyle w:val="normaltextrun"/>
+          <w:rFonts w:ascii="Segoe UI" w:hAnsi="Segoe UI" w:cs="Segoe UI"/>
+          <w:color w:val="365F91"/>
+          <w:sz w:val="18"/>
+          <w:szCs w:val="18"/>
+        </w:rPr>
+      </w:pPr>
+      <w:r>
+        <w:rPr>
+          <w:rStyle w:val="normaltextrun"/>
+          <w:rFonts w:ascii="Segoe UI" w:hAnsi="Segoe UI" w:cs="Segoe UI"/>
+          <w:color w:val="365F91"/>
+          <w:sz w:val="18"/>
+          <w:szCs w:val="18"/>
+        </w:rPr>
+        <w:lastRenderedPageBreak/>
+        <w:drawing>
+          <wp:inline distT="0" distB="0" distL="0" distR="0" wp14:anchorId="480B30CB" wp14:editId="705BA6D2">
+            <wp:extent cx="5367377" cy="4562508"/>
+            <wp:effectExtent l="0" t="0" r="5080" b="0"/>
+            <wp:docPr id="17" name="Picture 17"/>
+            <wp:cNvGraphicFramePr>
+              <a:graphicFrameLocks xmlns:a="http://schemas.openxmlformats.org/drawingml/2006/main" noChangeAspect="1"/>
+            </wp:cNvGraphicFramePr>
+            <a:graphic xmlns:a="http://schemas.openxmlformats.org/drawingml/2006/main">
+              <a:graphicData uri="http://schemas.openxmlformats.org/drawingml/2006/picture">
+                <pic:pic xmlns:pic="http://schemas.openxmlformats.org/drawingml/2006/picture">
+                  <pic:nvPicPr>
+                    <pic:cNvPr id="1" name=""/>
+                    <pic:cNvPicPr/>
+                  </pic:nvPicPr>
+                  <pic:blipFill>
+                    <a:blip r:embed="rId24"/>
+                    <a:stretch>
+                      <a:fillRect/>
+                    </a:stretch>
+                  </pic:blipFill>
+                  <pic:spPr>
+                    <a:xfrm>
+                      <a:off x="0" y="0"/>
+                      <a:ext cx="5367377" cy="4562508"/>
+                    </a:xfrm>
+                    <a:prstGeom prst="rect">
+                      <a:avLst/>
+                    </a:prstGeom>
+                  </pic:spPr>
+                </pic:pic>
+              </a:graphicData>
+            </a:graphic>
+          </wp:inline>
+        </w:drawing>
+      </w:r>
+    </w:p>
+    <w:p>
+      <w:pPr>
+        <w:pStyle w:val="paragraph"/>
+        <w:spacing w:before="0" w:beforeAutospacing="0" w:after="0" w:afterAutospacing="0"/>
+        <w:ind w:left="720"/>
+        <w:textAlignment w:val="baseline"/>
+        <w:rPr>
+          <w:rStyle w:val="normaltextrun"/>
+          <w:rFonts w:ascii="Segoe UI" w:hAnsi="Segoe UI" w:cs="Segoe UI"/>
+          <w:color w:val="365F91"/>
+          <w:sz w:val="18"/>
+          <w:szCs w:val="18"/>
+        </w:rPr>
+      </w:pPr>
+      <w:r>
+        <w:rPr>
+          <w:rStyle w:val="normaltextrun"/>
+          <w:rFonts w:ascii="Segoe UI" w:hAnsi="Segoe UI" w:cs="Segoe UI"/>
+          <w:color w:val="365F91"/>
+          <w:sz w:val="18"/>
+          <w:szCs w:val="18"/>
+        </w:rPr>
+        <w:lastRenderedPageBreak/>
+        <w:drawing>
+          <wp:inline distT="0" distB="0" distL="0" distR="0" wp14:anchorId="03898CC0" wp14:editId="45A663A7">
+            <wp:extent cx="6010319" cy="5238788"/>
+            <wp:effectExtent l="0" t="0" r="9525" b="0"/>
+            <wp:docPr id="18" name="Picture 18"/>
+            <wp:cNvGraphicFramePr>
+              <a:graphicFrameLocks xmlns:a="http://schemas.openxmlformats.org/drawingml/2006/main" noChangeAspect="1"/>
+            </wp:cNvGraphicFramePr>
+            <a:graphic xmlns:a="http://schemas.openxmlformats.org/drawingml/2006/main">
+              <a:graphicData uri="http://schemas.openxmlformats.org/drawingml/2006/picture">
+                <pic:pic xmlns:pic="http://schemas.openxmlformats.org/drawingml/2006/picture">
+                  <pic:nvPicPr>
+                    <pic:cNvPr id="18" name="Picture 18"/>
+                    <pic:cNvPicPr/>
+                  </pic:nvPicPr>
+                  <pic:blipFill>
+                    <a:blip r:embed="rId25"/>
+                    <a:stretch>
+                      <a:fillRect/>
+                    </a:stretch>
+                  </pic:blipFill>
+                  <pic:spPr>
+                    <a:xfrm>
+                      <a:off x="0" y="0"/>
+                      <a:ext cx="6010319" cy="5238788"/>
+                    </a:xfrm>
+                    <a:prstGeom prst="rect">
+                      <a:avLst/>
+                    </a:prstGeom>
+                  </pic:spPr>
+                </pic:pic>
+              </a:graphicData>
+            </a:graphic>
+          </wp:inline>
+        </w:drawing>
+      </w:r>
+    </w:p>
+    <w:p>
+      <w:pPr>
+        <w:pStyle w:val="paragraph"/>
+        <w:spacing w:before="0" w:beforeAutospacing="0" w:after="0" w:afterAutospacing="0"/>
+        <w:ind w:left="720"/>
+        <w:textAlignment w:val="baseline"/>
+        <w:rPr>
+          <w:rStyle w:val="normaltextrun"/>
+          <w:rFonts w:ascii="Segoe UI" w:hAnsi="Segoe UI" w:cs="Segoe UI"/>
+          <w:color w:val="365F91"/>
+          <w:sz w:val="18"/>
+          <w:szCs w:val="18"/>
+        </w:rPr>
+      </w:pPr>
     </w:p>
     <w:p>
       <w:pPr>
@@ -1342,6 +2402,46 @@
           <w:szCs w:val="32"/>
           <w:shd w:val="clear" w:color="auto" w:fill="FFFFFF"/>
         </w:rPr>
+        <w:t>Contributions</w:t>
+      </w:r>
+      <w:r>
+        <w:rPr>
+          <w:rStyle w:val="eop"/>
+          <w:rFonts w:ascii="Cambria" w:hAnsi="Cambria"/>
+          <w:color w:val="365F91"/>
+          <w:sz w:val="32"/>
+          <w:szCs w:val="32"/>
+          <w:shd w:val="clear" w:color="auto" w:fill="FFFFFF"/>
+        </w:rPr>
+        <w:t> </w:t>
+      </w:r>
+    </w:p>
+    <w:p>
+      <w:pPr>
+        <w:pStyle w:val="paragraph"/>
+        <w:numPr>
+          <w:ilvl w:val="0"/>
+          <w:numId w:val="16"/>
+        </w:numPr>
+        <w:spacing w:before="0" w:beforeAutospacing="0" w:after="0" w:afterAutospacing="0"/>
+        <w:textAlignment w:val="baseline"/>
+        <w:rPr>
+          <w:rStyle w:val="eop"/>
+          <w:rFonts w:ascii="Segoe UI" w:hAnsi="Segoe UI" w:cs="Segoe UI"/>
+          <w:color w:val="365F91"/>
+          <w:sz w:val="18"/>
+          <w:szCs w:val="18"/>
+        </w:rPr>
+      </w:pPr>
+      <w:r>
+        <w:rPr>
+          <w:rStyle w:val="normaltextrun"/>
+          <w:rFonts w:ascii="Cambria" w:hAnsi="Cambria"/>
+          <w:color w:val="365F91"/>
+          <w:sz w:val="32"/>
+          <w:szCs w:val="32"/>
+          <w:shd w:val="clear" w:color="auto" w:fill="FFFFFF"/>
+        </w:rPr>
         <w:t>References</w:t>
       </w:r>
       <w:r>
@@ -1358,10 +2458,10 @@
     </w:p>
     <w:p/>
     <w:sectPr>
-      <w:headerReference w:type="default" r:id="rId18"/>
-      <w:footerReference w:type="default" r:id="rId19"/>
-      <w:headerReference w:type="first" r:id="rId20"/>
-      <w:footerReference w:type="first" r:id="rId21"/>
+      <w:headerReference w:type="default" r:id="rId26"/>
+      <w:footerReference w:type="default" r:id="rId27"/>
+      <w:headerReference w:type="first" r:id="rId28"/>
+      <w:footerReference w:type="first" r:id="rId29"/>
       <w:pgSz w:w="12240" w:h="15840"/>
       <w:pgMar w:top="1134" w:right="1134" w:bottom="1559" w:left="851" w:header="567" w:footer="567" w:gutter="0"/>
       <w:pgNumType w:start="1"/>
@@ -5659,19 +6759,6 @@
 </file>
 
 <file path=customXml/item1.xml><?xml version="1.0" encoding="utf-8"?>
-<b:Sources xmlns:b="http://schemas.openxmlformats.org/officeDocument/2006/bibliography" xmlns="http://schemas.openxmlformats.org/officeDocument/2006/bibliography" SelectedStyle="\APASixthEditionOfficeOnline.xsl" StyleName="APA" Version="6"/>
-</file>
-
-<file path=customXml/item2.xml><?xml version="1.0" encoding="utf-8"?>
-<?mso-contentType ?>
-<FormTemplates xmlns="http://schemas.microsoft.com/sharepoint/v3/contenttype/forms">
-  <Display>DocumentLibraryForm</Display>
-  <Edit>DocumentLibraryForm</Edit>
-  <New>DocumentLibraryForm</New>
-</FormTemplates>
-</file>
-
-<file path=customXml/item3.xml><?xml version="1.0" encoding="utf-8"?>
 <ct:contentTypeSchema xmlns:ct="http://schemas.microsoft.com/office/2006/metadata/contentType" xmlns:ma="http://schemas.microsoft.com/office/2006/metadata/properties/metaAttributes" ct:_="" ma:_="" ma:contentTypeName="Document" ma:contentTypeID="0x0101009193AB245692B147946A4130D3BB9ACF" ma:contentTypeVersion="2" ma:contentTypeDescription="Create a new document." ma:contentTypeScope="" ma:versionID="d601612e5d4dd971f815542dbca89d0c">
   <xsd:schema xmlns:xsd="http://www.w3.org/2001/XMLSchema" xmlns:xs="http://www.w3.org/2001/XMLSchema" xmlns:p="http://schemas.microsoft.com/office/2006/metadata/properties" xmlns:ns2="4bda1eb5-3c7e-4d80-8802-5a61624a94b6" targetNamespace="http://schemas.microsoft.com/office/2006/metadata/properties" ma:root="true" ma:fieldsID="9e67db4ce24050880d6879a2a98d1416" ns2:_="">
     <xsd:import namespace="4bda1eb5-3c7e-4d80-8802-5a61624a94b6"/>
@@ -5803,23 +6890,20 @@
 </ct:contentTypeSchema>
 </file>
 
-<file path=customXml/itemProps1.xml><?xml version="1.0" encoding="utf-8"?>
-<ds:datastoreItem xmlns:ds="http://schemas.openxmlformats.org/officeDocument/2006/customXml" ds:itemID="{3D78A912-D478-FB40-89BC-9E119B4C583E}">
-  <ds:schemaRefs>
-    <ds:schemaRef ds:uri="http://schemas.openxmlformats.org/officeDocument/2006/bibliography"/>
-  </ds:schemaRefs>
-</ds:datastoreItem>
+<file path=customXml/item2.xml><?xml version="1.0" encoding="utf-8"?>
+<?mso-contentType ?>
+<FormTemplates xmlns="http://schemas.microsoft.com/sharepoint/v3/contenttype/forms">
+  <Display>DocumentLibraryForm</Display>
+  <Edit>DocumentLibraryForm</Edit>
+  <New>DocumentLibraryForm</New>
+</FormTemplates>
 </file>
 
-<file path=customXml/itemProps2.xml><?xml version="1.0" encoding="utf-8"?>
-<ds:datastoreItem xmlns:ds="http://schemas.openxmlformats.org/officeDocument/2006/customXml" ds:itemID="{123F78E6-05B2-4708-B6F3-F3E7EB440B35}">
-  <ds:schemaRefs>
-    <ds:schemaRef ds:uri="http://schemas.microsoft.com/sharepoint/v3/contenttype/forms"/>
-  </ds:schemaRefs>
-</ds:datastoreItem>
+<file path=customXml/item3.xml><?xml version="1.0" encoding="utf-8"?>
+<b:Sources xmlns:b="http://schemas.openxmlformats.org/officeDocument/2006/bibliography" xmlns="http://schemas.openxmlformats.org/officeDocument/2006/bibliography" SelectedStyle="\APASixthEditionOfficeOnline.xsl" StyleName="APA" Version="6"/>
 </file>
 
-<file path=customXml/itemProps3.xml><?xml version="1.0" encoding="utf-8"?>
+<file path=customXml/itemProps1.xml><?xml version="1.0" encoding="utf-8"?>
 <ds:datastoreItem xmlns:ds="http://schemas.openxmlformats.org/officeDocument/2006/customXml" ds:itemID="{5814075D-7312-4055-84A7-77A125A3251F}">
   <ds:schemaRefs>
     <ds:schemaRef ds:uri="http://schemas.microsoft.com/office/2006/metadata/contentType"/>
@@ -5835,4 +6919,20 @@
     <ds:schemaRef ds:uri="http://schemas.microsoft.com/internal/obd"/>
   </ds:schemaRefs>
 </ds:datastoreItem>
+</file>
+
+<file path=customXml/itemProps2.xml><?xml version="1.0" encoding="utf-8"?>
+<ds:datastoreItem xmlns:ds="http://schemas.openxmlformats.org/officeDocument/2006/customXml" ds:itemID="{123F78E6-05B2-4708-B6F3-F3E7EB440B35}">
+  <ds:schemaRefs>
+    <ds:schemaRef ds:uri="http://schemas.microsoft.com/sharepoint/v3/contenttype/forms"/>
+  </ds:schemaRefs>
+</ds:datastoreItem>
+</file>
+
+<file path=customXml/itemProps3.xml><?xml version="1.0" encoding="utf-8"?>
+<ds:datastoreItem xmlns:ds="http://schemas.openxmlformats.org/officeDocument/2006/customXml" ds:itemID="{3D78A912-D478-FB40-89BC-9E119B4C583E}">
+  <ds:schemaRefs>
+    <ds:schemaRef ds:uri="http://schemas.openxmlformats.org/officeDocument/2006/bibliography"/>
+  </ds:schemaRefs>
+</ds:datastoreItem>
 </file>
</xml_diff>